<commit_message>
Updated CFG from the assignemtn 4
</commit_message>
<xml_diff>
--- a/Assignment 4/CFG/CFG_Report.docx
+++ b/Assignment 4/CFG/CFG_Report.docx
@@ -120,10 +120,7 @@
         <w:t>Course:</w:t>
       </w:r>
       <w:r>
-        <w:t xml:space="preserve"> </w:t>
-      </w:r>
-      <w:r>
-        <w:t>Software Testing</w:t>
+        <w:t xml:space="preserve"> Software Testing</w:t>
       </w:r>
     </w:p>
     <w:p>
@@ -288,13 +285,7 @@
         <w:t>Data-Flow Analysis and DU Paths:</w:t>
       </w:r>
       <w:r>
-        <w:t xml:space="preserve"> After building the CFG, you'll delve into Data-Flow Analysis to identify Def-Use (DU) paths within the program. Understanding these paths is crucial for uncovering how data is manipulated and used across various </w:t>
-      </w:r>
-      <w:r>
-        <w:t>code sections</w:t>
-      </w:r>
-      <w:r>
-        <w:t>.</w:t>
+        <w:t xml:space="preserve"> After building the CFG, you'll delve into Data-Flow Analysis to identify Def-Use (DU) paths within the program. Understanding these paths is crucial for uncovering how data is manipulated and used across various code sections.</w:t>
       </w:r>
     </w:p>
     <w:p/>
@@ -516,9 +507,9 @@
           <w:noProof/>
         </w:rPr>
         <w:drawing>
-          <wp:inline distT="0" distB="0" distL="0" distR="0" wp14:anchorId="6A7E84EE" wp14:editId="4F277CC8">
-            <wp:extent cx="5943600" cy="4451985"/>
-            <wp:effectExtent l="114300" t="114300" r="133350" b="139065"/>
+          <wp:inline distT="0" distB="0" distL="0" distR="0" wp14:anchorId="6A7E84EE" wp14:editId="3B7528E2">
+            <wp:extent cx="5943585" cy="4451985"/>
+            <wp:effectExtent l="114300" t="114300" r="133985" b="139065"/>
             <wp:docPr id="5" name="Picture 5"/>
             <wp:cNvGraphicFramePr>
               <a:graphicFrameLocks xmlns:a="http://schemas.openxmlformats.org/drawingml/2006/main" noChangeAspect="1"/>
@@ -545,7 +536,7 @@
                   <pic:spPr>
                     <a:xfrm>
                       <a:off x="0" y="0"/>
-                      <a:ext cx="5943600" cy="4451985"/>
+                      <a:ext cx="5943585" cy="4451985"/>
                     </a:xfrm>
                     <a:prstGeom prst="rect">
                       <a:avLst/>
@@ -1105,13 +1096,7 @@
         <w:t>U:</w:t>
       </w:r>
       <w:r>
-        <w:t xml:space="preserve"> Used to obtain user input for the </w:t>
-      </w:r>
-      <w:r>
-        <w:t>game's direction</w:t>
-      </w:r>
-      <w:r>
-        <w:t>.</w:t>
+        <w:t xml:space="preserve"> Used to obtain user input for the game's direction.</w:t>
       </w:r>
     </w:p>
     <w:p/>
@@ -1411,13 +1396,7 @@
         <w:t>D:</w:t>
       </w:r>
       <w:r>
-        <w:t xml:space="preserve"> </w:t>
-      </w:r>
-      <w:r>
-        <w:t>A logger</w:t>
-      </w:r>
-      <w:r>
-        <w:t xml:space="preserve"> is a class or method responsible for logging.</w:t>
+        <w:t xml:space="preserve"> A logger is a class or method responsible for logging.</w:t>
       </w:r>
     </w:p>
     <w:p>

</xml_diff>